<commit_message>
Dump remove, application draft
</commit_message>
<xml_diff>
--- a/templates/residencyApplication.docx
+++ b/templates/residencyApplication.docx
@@ -227,11 +227,7 @@
       </w:pPr>
       <w:r>
         <w:rPr/>
-        <w:t xml:space="preserve">Индекс, населенный пункт </w:t>
-      </w:r>
-      <w:r>
-        <w:rPr/>
-        <w:t>{item.FormValue.User.Human.PostIndex} {item.FormValue.User.Human.Address}</w:t>
+        <w:t>Индекс, населенный пункт {item.FormValue.User.Human.PostIndex} {item.FormValue.User.Human.Address}</w:t>
       </w:r>
     </w:p>
     <w:p>
@@ -381,39 +377,20 @@
       </w:pPr>
       <w:r>
         <w:rPr/>
-        <w:t xml:space="preserve">Специальность, указанная в заявлении </w:t>
-        <w:tab/>
-        <w:tab/>
-        <w:t xml:space="preserve">      приоритетная </w:t>
-      </w:r>
-      <w:r>
-        <w:rPr>
-          <w:rFonts w:eastAsia="Wingdings" w:cs="Wingdings" w:ascii="Wingdings" w:hAnsi="Wingdings"/>
+        <w:t>Специальность, указанная в заявлении: приоритетная {MainApplication}</w:t>
+      </w:r>
+      <w:r>
+        <w:rPr>
           <w:sz w:val="28"/>
           <w:szCs w:val="28"/>
         </w:rPr>
-        <w:t></w:t>
-      </w:r>
-      <w:r>
-        <w:rPr>
-          <w:sz w:val="28"/>
+        <w:t xml:space="preserve"> </w:t>
+      </w:r>
+      <w:r>
+        <w:rPr>
           <w:szCs w:val="28"/>
         </w:rPr>
-        <w:t xml:space="preserve">            </w:t>
-      </w:r>
-      <w:r>
-        <w:rPr>
-          <w:szCs w:val="28"/>
-        </w:rPr>
-        <w:t>дополнительная</w:t>
-      </w:r>
-      <w:r>
-        <w:rPr>
-          <w:rFonts w:eastAsia="Wingdings" w:cs="Wingdings" w:ascii="Wingdings" w:hAnsi="Wingdings"/>
-          <w:sz w:val="28"/>
-          <w:szCs w:val="28"/>
-        </w:rPr>
-        <w:t></w:t>
+        <w:t>дополнительная {AdditionalApplication}</w:t>
       </w:r>
     </w:p>
     <w:tbl>
@@ -448,79 +425,45 @@
             </w:pPr>
             <w:r>
               <w:rPr/>
-              <w:t xml:space="preserve">Первичную аккредитацию прошел  </w:t>
-            </w:r>
-            <w:r>
-              <w:rPr>
-                <w:rFonts w:eastAsia="Wingdings" w:cs="Wingdings" w:ascii="Wingdings" w:hAnsi="Wingdings"/>
+              <w:t>Первичную аккредитацию прошел {PrimaryAccreditation}</w:t>
+            </w:r>
+            <w:r>
+              <w:rPr>
                 <w:sz w:val="28"/>
                 <w:szCs w:val="28"/>
               </w:rPr>
-              <w:t></w:t>
-            </w:r>
-            <w:r>
+              <w:t xml:space="preserve">         </w:t>
+            </w:r>
+            <w:r>
+              <w:rPr/>
+              <w:t>баллы первичной аккредитации {PrimaryAccreditationPoints}</w:t>
+            </w:r>
+          </w:p>
+          <w:p>
+            <w:pPr>
+              <w:pStyle w:val="Normal"/>
+              <w:jc w:val="both"/>
               <w:rPr>
                 <w:sz w:val="28"/>
                 <w:szCs w:val="28"/>
               </w:rPr>
-              <w:t xml:space="preserve">             </w:t>
-            </w:r>
-            <w:r>
-              <w:rPr/>
-              <w:t>баллы первичной аккредитации_______________</w:t>
-            </w:r>
-          </w:p>
-          <w:p>
-            <w:pPr>
-              <w:pStyle w:val="Normal"/>
-              <w:jc w:val="both"/>
-              <w:rPr>
-                <w:sz w:val="28"/>
+            </w:pPr>
+            <w:r>
+              <w:rPr>
                 <w:szCs w:val="28"/>
               </w:rPr>
-            </w:pPr>
-            <w:r>
-              <w:rPr>
-                <w:szCs w:val="28"/>
-              </w:rPr>
-              <w:t xml:space="preserve">Первичная аккредитация пройдена в </w:t>
-            </w:r>
-            <w:r>
-              <w:rPr>
-                <w:sz w:val="28"/>
-                <w:szCs w:val="28"/>
-              </w:rPr>
-              <w:t>________________________________________</w:t>
-            </w:r>
-          </w:p>
-          <w:p>
-            <w:pPr>
-              <w:pStyle w:val="Normal"/>
-              <w:jc w:val="both"/>
-              <w:rPr/>
-            </w:pPr>
-            <w:r>
-              <w:rPr>
-                <w:rFonts w:eastAsia="Wingdings" w:cs="Wingdings" w:ascii="Wingdings" w:hAnsi="Wingdings"/>
-                <w:sz w:val="28"/>
-                <w:szCs w:val="28"/>
-              </w:rPr>
-              <w:t></w:t>
-            </w:r>
-            <w:r>
-              <w:rPr/>
-              <w:t xml:space="preserve"> </w:t>
-            </w:r>
-            <w:r>
-              <w:rPr/>
-              <w:t>прошу учесть баллы первичной аккредитации в конкурсе на направление/специальность подготовки_________________________________________________________________________</w:t>
-            </w:r>
-            <w:r>
-              <w:rPr>
-                <w:sz w:val="28"/>
-                <w:szCs w:val="28"/>
-              </w:rPr>
-              <w:t>___________________________________________________________________</w:t>
+              <w:t>Первичная аккредитация пройдена в {PrimaryAccreditationPlace}</w:t>
+            </w:r>
+          </w:p>
+          <w:p>
+            <w:pPr>
+              <w:pStyle w:val="Normal"/>
+              <w:jc w:val="both"/>
+              <w:rPr/>
+            </w:pPr>
+            <w:r>
+              <w:rPr/>
+              <w:t>{PrimaryAccreditation} прошу учесть баллы первичной аккредитации в конкурсе на направление/специальность подготовки {CourseName}</w:t>
             </w:r>
           </w:p>
         </w:tc>
@@ -545,21 +488,13 @@
             </w:pPr>
             <w:r>
               <w:rPr/>
-              <w:t xml:space="preserve">Первичную аккредитацию не прошел </w:t>
-            </w:r>
-            <w:r>
-              <w:rPr>
-                <w:rFonts w:eastAsia="Wingdings" w:cs="Wingdings" w:ascii="Wingdings" w:hAnsi="Wingdings"/>
+              <w:t>Первичную аккредитацию не прошел {PrimaryAccreditation}</w:t>
+            </w:r>
+            <w:r>
+              <w:rPr>
                 <w:sz w:val="28"/>
                 <w:szCs w:val="28"/>
               </w:rPr>
-              <w:t></w:t>
-            </w:r>
-            <w:r>
-              <w:rPr>
-                <w:sz w:val="28"/>
-                <w:szCs w:val="28"/>
-              </w:rPr>
               <w:t>,</w:t>
             </w:r>
           </w:p>
@@ -603,7 +538,7 @@
             </w:pPr>
             <w:r>
               <w:rPr/>
-              <w:t>Прошу допустить меня к вступительным испытаниям в ГБУЗ «Морозовская ДГКБ ДЗМ» по программе специалитета:_____________________________________________________________</w:t>
+              <w:t>Прошу допустить меня к вступительным испытаниям в ГБУЗ «Морозовская ДГКБ ДЗМ» по программе специалитета: {CourseName}</w:t>
             </w:r>
           </w:p>
           <w:p>
@@ -649,15 +584,7 @@
       </w:pPr>
       <w:r>
         <w:rPr/>
-        <w:t xml:space="preserve">Окончил (а) в </w:t>
-      </w:r>
-      <w:r>
-        <w:rPr/>
-        <w:t>{UniversityEndYear}</w:t>
-      </w:r>
-      <w:r>
-        <w:rPr/>
-        <w:t xml:space="preserve"> году образовательное учреждение высшего профессионального образования____________________________________________________________________________________________________________________________________________________________</w:t>
+        <w:t>Окончил (а) в {UniversityEndYear} году образовательное учреждение высшего профессионального образования {UniversityName}</w:t>
       </w:r>
     </w:p>
     <w:p>
@@ -669,6 +596,52 @@
       <w:r>
         <w:rPr/>
         <w:t xml:space="preserve">Диплом </w:t>
+      </w:r>
+      <w:r>
+        <w:rPr>
+          <w:rFonts w:eastAsia="Wingdings" w:cs="Wingdings" w:ascii="Wingdings" w:hAnsi="Wingdings"/>
+          <w:caps w:val="false"/>
+          <w:smallCaps w:val="false"/>
+          <w:color w:val="4D5156"/>
+          <w:spacing w:val="0"/>
+          <w:sz w:val="28"/>
+          <w:szCs w:val="28"/>
+        </w:rPr>
+        <w:t>☑</w:t>
+      </w:r>
+    </w:p>
+    <w:p>
+      <w:pPr>
+        <w:pStyle w:val="Normal"/>
+        <w:ind w:left="-284" w:hanging="0"/>
+        <w:rPr/>
+      </w:pPr>
+      <w:r>
+        <w:rPr/>
+        <w:t>Серия {DiplomaSeries}  № {DiplomaNumber}  когда выдан (число, месяц, год) {DiplomaDate}</w:t>
+      </w:r>
+    </w:p>
+    <w:p>
+      <w:pPr>
+        <w:pStyle w:val="Normal"/>
+        <w:ind w:left="-284" w:hanging="0"/>
+        <w:rPr/>
+      </w:pPr>
+      <w:r>
+        <w:rPr/>
+        <w:t>Специальность по диплому {DiplomaSpeciality}</w:t>
+      </w:r>
+    </w:p>
+    <w:p>
+      <w:pPr>
+        <w:pStyle w:val="Normal"/>
+        <w:spacing w:lineRule="auto" w:line="276"/>
+        <w:ind w:left="-284" w:hanging="0"/>
+        <w:rPr/>
+      </w:pPr>
+      <w:r>
+        <w:rPr/>
+        <w:t xml:space="preserve">Иностранный язык: английский </w:t>
       </w:r>
       <w:r>
         <w:rPr>
@@ -678,51 +651,9 @@
         </w:rPr>
         <w:t></w:t>
       </w:r>
-    </w:p>
-    <w:p>
-      <w:pPr>
-        <w:pStyle w:val="Normal"/>
-        <w:ind w:left="-284" w:hanging="0"/>
-        <w:rPr/>
-      </w:pPr>
-      <w:r>
-        <w:rPr/>
-        <w:t>Серия {DiplomaSeries} № {Diploma</w:t>
-      </w:r>
-      <w:r>
-        <w:rPr/>
-        <w:t>Number</w:t>
-      </w:r>
-      <w:r>
-        <w:rPr/>
-        <w:t>} когда выдан (число, месяц, год</w:t>
-      </w:r>
-      <w:r>
-        <w:rPr/>
-        <w:t>) {DiplomaDate}</w:t>
-      </w:r>
-    </w:p>
-    <w:p>
-      <w:pPr>
-        <w:pStyle w:val="Normal"/>
-        <w:ind w:left="-284" w:hanging="0"/>
-        <w:rPr/>
-      </w:pPr>
-      <w:r>
-        <w:rPr/>
-        <w:t>Специальность по диплому____________________________________________________________</w:t>
-      </w:r>
-    </w:p>
-    <w:p>
-      <w:pPr>
-        <w:pStyle w:val="Normal"/>
-        <w:spacing w:lineRule="auto" w:line="276"/>
-        <w:ind w:left="-284" w:hanging="0"/>
-        <w:rPr/>
-      </w:pPr>
-      <w:r>
-        <w:rPr/>
-        <w:t xml:space="preserve">Иностранный язык: английский </w:t>
+      <w:r>
+        <w:rPr/>
+        <w:t xml:space="preserve">, немецкий </w:t>
       </w:r>
       <w:r>
         <w:rPr>
@@ -734,7 +665,7 @@
       </w:r>
       <w:r>
         <w:rPr/>
-        <w:t xml:space="preserve">, немецкий </w:t>
+        <w:t xml:space="preserve">, французский </w:t>
       </w:r>
       <w:r>
         <w:rPr>
@@ -744,9 +675,17 @@
         </w:rPr>
         <w:t></w:t>
       </w:r>
-      <w:r>
-        <w:rPr/>
-        <w:t xml:space="preserve">, французский </w:t>
+    </w:p>
+    <w:p>
+      <w:pPr>
+        <w:pStyle w:val="Normal"/>
+        <w:spacing w:lineRule="auto" w:line="276"/>
+        <w:ind w:left="-284" w:hanging="0"/>
+        <w:rPr/>
+      </w:pPr>
+      <w:r>
+        <w:rPr/>
+        <w:t>другой</w:t>
       </w:r>
       <w:r>
         <w:rPr>
@@ -756,17 +695,9 @@
         </w:rPr>
         <w:t></w:t>
       </w:r>
-    </w:p>
-    <w:p>
-      <w:pPr>
-        <w:pStyle w:val="Normal"/>
-        <w:spacing w:lineRule="auto" w:line="276"/>
-        <w:ind w:left="-284" w:hanging="0"/>
-        <w:rPr/>
-      </w:pPr>
-      <w:r>
-        <w:rPr/>
-        <w:t>другой</w:t>
+      <w:r>
+        <w:rPr/>
+        <w:t xml:space="preserve">_______________________________________________________________, не изучал </w:t>
       </w:r>
       <w:r>
         <w:rPr>
@@ -778,7 +709,60 @@
       </w:r>
       <w:r>
         <w:rPr/>
-        <w:t xml:space="preserve">_______________________________________________________________, не изучал </w:t>
+        <w:t xml:space="preserve"> </w:t>
+      </w:r>
+    </w:p>
+    <w:p>
+      <w:pPr>
+        <w:pStyle w:val="Normal"/>
+        <w:spacing w:lineRule="auto" w:line="276"/>
+        <w:ind w:left="-284" w:hanging="0"/>
+        <w:rPr/>
+      </w:pPr>
+      <w:r>
+        <w:rPr/>
+        <w:t>При поступлении имею следующие льготы (особые права)_________________________________</w:t>
+      </w:r>
+    </w:p>
+    <w:p>
+      <w:pPr>
+        <w:pStyle w:val="Normal"/>
+        <w:spacing w:lineRule="auto" w:line="276"/>
+        <w:ind w:left="-284" w:hanging="0"/>
+        <w:jc w:val="both"/>
+        <w:rPr/>
+      </w:pPr>
+      <w:r>
+        <w:rPr/>
+        <w:t>Документ, предоставляющий право на льготы (особые права)_______________________________</w:t>
+        <w:br/>
+        <w:t>___________________________________________________________________________________Необходимость создания условий при проведении вступительных испытаний в связи с ограниченными возможностями здоровья или инвалидностью ____________________________</w:t>
+      </w:r>
+    </w:p>
+    <w:p>
+      <w:pPr>
+        <w:pStyle w:val="Normal"/>
+        <w:spacing w:lineRule="auto" w:line="276"/>
+        <w:ind w:left="-284" w:hanging="0"/>
+        <w:jc w:val="both"/>
+        <w:rPr/>
+      </w:pPr>
+      <w:r>
+        <w:rPr/>
+        <w:t>__________________________________________________________________________________</w:t>
+      </w:r>
+    </w:p>
+    <w:p>
+      <w:pPr>
+        <w:pStyle w:val="Normal"/>
+        <w:spacing w:lineRule="auto" w:line="276"/>
+        <w:ind w:left="-284" w:hanging="0"/>
+        <w:jc w:val="both"/>
+        <w:rPr/>
+      </w:pPr>
+      <w:r>
+        <w:rPr/>
+        <w:t xml:space="preserve">Общежитие: нуждаюсь </w:t>
       </w:r>
       <w:r>
         <w:rPr>
@@ -790,80 +774,21 @@
       </w:r>
       <w:r>
         <w:rPr/>
-        <w:t xml:space="preserve"> </w:t>
-      </w:r>
-    </w:p>
-    <w:p>
-      <w:pPr>
-        <w:pStyle w:val="Normal"/>
-        <w:spacing w:lineRule="auto" w:line="276"/>
-        <w:ind w:left="-284" w:hanging="0"/>
-        <w:rPr/>
-      </w:pPr>
-      <w:r>
-        <w:rPr/>
-        <w:t>При поступлении имею следующие льготы (особые права)_________________________________</w:t>
-      </w:r>
-    </w:p>
-    <w:p>
-      <w:pPr>
-        <w:pStyle w:val="Normal"/>
-        <w:spacing w:lineRule="auto" w:line="276"/>
-        <w:ind w:left="-284" w:hanging="0"/>
-        <w:jc w:val="both"/>
-        <w:rPr/>
-      </w:pPr>
-      <w:r>
-        <w:rPr/>
-        <w:t>Документ, предоставляющий право на льготы (особые права)_______________________________</w:t>
-        <w:br/>
-        <w:t>___________________________________________________________________________________Необходимость создания условий при проведении вступительных испытаний в связи с ограниченными возможностями здоровья или инвалидностью ____________________________</w:t>
-      </w:r>
-    </w:p>
-    <w:p>
-      <w:pPr>
-        <w:pStyle w:val="Normal"/>
-        <w:spacing w:lineRule="auto" w:line="276"/>
-        <w:ind w:left="-284" w:hanging="0"/>
-        <w:jc w:val="both"/>
-        <w:rPr/>
-      </w:pPr>
-      <w:r>
-        <w:rPr/>
-        <w:t>__________________________________________________________________________________</w:t>
-      </w:r>
-    </w:p>
-    <w:p>
-      <w:pPr>
-        <w:pStyle w:val="Normal"/>
-        <w:spacing w:lineRule="auto" w:line="276"/>
-        <w:ind w:left="-284" w:hanging="0"/>
-        <w:jc w:val="both"/>
-        <w:rPr/>
-      </w:pPr>
-      <w:r>
-        <w:rPr/>
-        <w:t xml:space="preserve">Общежитие: нуждаюсь </w:t>
+        <w:t xml:space="preserve">, не нуждаюсь </w:t>
       </w:r>
       <w:r>
         <w:rPr>
           <w:rFonts w:eastAsia="Wingdings" w:cs="Wingdings" w:ascii="Wingdings" w:hAnsi="Wingdings"/>
+          <w:b/>
+          <w:bCs/>
+          <w:caps w:val="false"/>
+          <w:smallCaps w:val="false"/>
+          <w:color w:val="4D5156"/>
+          <w:spacing w:val="0"/>
           <w:sz w:val="28"/>
           <w:szCs w:val="28"/>
         </w:rPr>
-        <w:t></w:t>
-      </w:r>
-      <w:r>
-        <w:rPr/>
-        <w:t xml:space="preserve">, не нуждаюсь </w:t>
-      </w:r>
-      <w:r>
-        <w:rPr>
-          <w:rFonts w:eastAsia="Wingdings" w:cs="Wingdings" w:ascii="Wingdings" w:hAnsi="Wingdings"/>
-          <w:sz w:val="28"/>
-          <w:szCs w:val="28"/>
-        </w:rPr>
-        <w:t></w:t>
+        <w:t>☑</w:t>
       </w:r>
     </w:p>
     <w:p>
@@ -875,7 +800,7 @@
       </w:pPr>
       <w:r>
         <w:rPr/>
-        <w:t xml:space="preserve">Индивидуальные достижения (согласно критериям Порядка) ______________________________ </w:t>
+        <w:t>Индивидуальные достижения (согласно критериям Порядка):</w:t>
       </w:r>
     </w:p>
     <w:p>
@@ -883,14 +808,11 @@
         <w:pStyle w:val="Normal"/>
         <w:spacing w:lineRule="auto" w:line="276"/>
         <w:ind w:left="-284" w:hanging="0"/>
-        <w:jc w:val="both"/>
-        <w:rPr>
-          <w:color w:val="000000"/>
-        </w:rPr>
-      </w:pPr>
-      <w:r>
-        <w:rPr/>
-        <w:t>______________________________________________________________________________________________________________________________________________________________________</w:t>
+        <w:rPr/>
+      </w:pPr>
+      <w:r>
+        <w:rPr/>
+        <w:t>{PointsAchievements}</w:t>
       </w:r>
     </w:p>
     <w:p>
@@ -902,67 +824,6 @@
       </w:pPr>
       <w:r>
         <w:rPr/>
-        <w:t xml:space="preserve">___________________________________________________________________________________ </w:t>
-      </w:r>
-    </w:p>
-    <w:p>
-      <w:pPr>
-        <w:pStyle w:val="Normal"/>
-        <w:spacing w:lineRule="auto" w:line="276"/>
-        <w:ind w:left="-284" w:hanging="0"/>
-        <w:rPr/>
-      </w:pPr>
-      <w:r>
-        <w:rPr/>
-        <w:t>___________________________________________________________________________________</w:t>
-      </w:r>
-    </w:p>
-    <w:p>
-      <w:pPr>
-        <w:pStyle w:val="Normal"/>
-        <w:spacing w:lineRule="auto" w:line="276"/>
-        <w:ind w:left="-284" w:hanging="0"/>
-        <w:rPr/>
-      </w:pPr>
-      <w:r>
-        <w:rPr/>
-        <w:t>___________________________________________________________________________________</w:t>
-      </w:r>
-    </w:p>
-    <w:p>
-      <w:pPr>
-        <w:pStyle w:val="Normal"/>
-        <w:spacing w:lineRule="auto" w:line="276"/>
-        <w:ind w:left="-284" w:hanging="0"/>
-        <w:rPr/>
-      </w:pPr>
-      <w:r>
-        <w:rPr/>
-        <w:t>___________________________________________________________________________________</w:t>
-      </w:r>
-    </w:p>
-    <w:p>
-      <w:pPr>
-        <w:pStyle w:val="Normal"/>
-        <w:spacing w:lineRule="auto" w:line="276"/>
-        <w:ind w:left="-284" w:hanging="0"/>
-        <w:rPr/>
-      </w:pPr>
-      <w:r>
-        <w:rPr/>
-        <w:t>___________________________________________________________________________________</w:t>
-      </w:r>
-    </w:p>
-    <w:p>
-      <w:pPr>
-        <w:pStyle w:val="Normal"/>
-        <w:spacing w:lineRule="auto" w:line="276"/>
-        <w:ind w:left="-284" w:hanging="0"/>
-        <w:rPr/>
-      </w:pPr>
-      <w:r>
-        <w:rPr/>
-        <w:t>_________________________________________________________________________________________________________________________________________________________________________________________________________________________________________________________</w:t>
       </w:r>
     </w:p>
     <w:tbl>
@@ -1875,6 +1736,42 @@
     <w:p>
       <w:pPr>
         <w:pStyle w:val="Normal"/>
+        <w:spacing w:lineRule="auto" w:line="276"/>
+        <w:jc w:val="both"/>
+        <w:rPr/>
+      </w:pPr>
+      <w:r>
+        <w:rPr/>
+        <w:t>Серия _______________№_________________</w:t>
+      </w:r>
+    </w:p>
+    <w:p>
+      <w:pPr>
+        <w:pStyle w:val="Normal"/>
+        <w:spacing w:lineRule="auto" w:line="276"/>
+        <w:jc w:val="both"/>
+        <w:rPr/>
+      </w:pPr>
+      <w:r>
+        <w:rPr/>
+        <w:t>Кем и когда и выдан: _____________________</w:t>
+      </w:r>
+    </w:p>
+    <w:p>
+      <w:pPr>
+        <w:pStyle w:val="Normal"/>
+        <w:spacing w:before="120" w:after="0"/>
+        <w:jc w:val="both"/>
+        <w:rPr/>
+      </w:pPr>
+      <w:r>
+        <w:rPr/>
+        <w:t>Дата приема документов «_____» _____________________ 2021 г.</w:t>
+      </w:r>
+    </w:p>
+    <w:p>
+      <w:pPr>
+        <w:pStyle w:val="Normal"/>
         <w:pBdr/>
         <w:jc w:val="right"/>
         <w:rPr/>
@@ -1883,42 +1780,6 @@
       <w:r>
         <w:rPr/>
         <w:t>______________</w:t>
-      </w:r>
-    </w:p>
-    <w:p>
-      <w:pPr>
-        <w:pStyle w:val="Normal"/>
-        <w:spacing w:lineRule="auto" w:line="276"/>
-        <w:jc w:val="both"/>
-        <w:rPr/>
-      </w:pPr>
-      <w:r>
-        <w:rPr/>
-        <w:t>Серия _______________№_________________</w:t>
-      </w:r>
-    </w:p>
-    <w:p>
-      <w:pPr>
-        <w:pStyle w:val="Normal"/>
-        <w:spacing w:lineRule="auto" w:line="276"/>
-        <w:jc w:val="both"/>
-        <w:rPr/>
-      </w:pPr>
-      <w:r>
-        <w:rPr/>
-        <w:t>Кем и когда и выдан: _____________________</w:t>
-      </w:r>
-    </w:p>
-    <w:p>
-      <w:pPr>
-        <w:pStyle w:val="Normal"/>
-        <w:spacing w:before="120" w:after="0"/>
-        <w:jc w:val="both"/>
-        <w:rPr/>
-      </w:pPr>
-      <w:r>
-        <w:rPr/>
-        <w:t>Дата приема документов «_____» _____________________ 2021 г.</w:t>
       </w:r>
     </w:p>
     <w:sectPr>

</xml_diff>